<commit_message>
Updated sounds referencing file
</commit_message>
<xml_diff>
--- a/Research/Sounds referencing.docx
+++ b/Research/Sounds referencing.docx
@@ -112,8 +112,302 @@
             <w:sz w:val="28"/>
             <w:szCs w:val="28"/>
           </w:rPr>
-          <w:t>https://freesound.org/peop</w:t>
-        </w:r>
+          <w:t>https://freesound.org/people/kimp10/sounds/341578/</w:t>
+        </w:r>
+      </w:hyperlink>
+    </w:p>
+    <w:p>
+      <w:pPr>
+        <w:pStyle w:val="NormalWeb"/>
+        <w:shd w:val="clear" w:color="auto" w:fill="FFFFFF"/>
+        <w:spacing w:before="150" w:beforeAutospacing="0" w:after="0" w:afterAutospacing="0"/>
+        <w:rPr>
+          <w:rFonts w:ascii="Arial" w:hAnsi="Arial" w:cs="Arial"/>
+          <w:color w:val="000000" w:themeColor="text1"/>
+          <w:sz w:val="28"/>
+          <w:szCs w:val="28"/>
+        </w:rPr>
+      </w:pPr>
+      <w:hyperlink r:id="rId9" w:history="1">
+        <w:r>
+          <w:rPr>
+            <w:rStyle w:val="Hyperlink"/>
+            <w:rFonts w:ascii="Arial" w:hAnsi="Arial" w:cs="Arial"/>
+            <w:sz w:val="28"/>
+            <w:szCs w:val="28"/>
+          </w:rPr>
+          <w:t>https://freesound.org/people/unadamlar/sounds/341985/</w:t>
+        </w:r>
+      </w:hyperlink>
+    </w:p>
+    <w:p>
+      <w:pPr>
+        <w:pStyle w:val="NormalWeb"/>
+        <w:shd w:val="clear" w:color="auto" w:fill="FFFFFF"/>
+        <w:spacing w:before="150" w:beforeAutospacing="0" w:after="0" w:afterAutospacing="0"/>
+        <w:rPr>
+          <w:rFonts w:ascii="Arial" w:hAnsi="Arial" w:cs="Arial"/>
+          <w:b/>
+          <w:color w:val="000000" w:themeColor="text1"/>
+          <w:sz w:val="28"/>
+          <w:szCs w:val="28"/>
+        </w:rPr>
+      </w:pPr>
+    </w:p>
+    <w:p>
+      <w:pPr>
+        <w:pStyle w:val="NormalWeb"/>
+        <w:shd w:val="clear" w:color="auto" w:fill="FFFFFF"/>
+        <w:spacing w:before="150" w:beforeAutospacing="0" w:after="0" w:afterAutospacing="0"/>
+        <w:rPr>
+          <w:rFonts w:ascii="Arial" w:hAnsi="Arial" w:cs="Arial"/>
+          <w:color w:val="000000" w:themeColor="text1"/>
+          <w:sz w:val="28"/>
+          <w:szCs w:val="28"/>
+        </w:rPr>
+      </w:pPr>
+    </w:p>
+    <w:p>
+      <w:pPr>
+        <w:pStyle w:val="NormalWeb"/>
+        <w:shd w:val="clear" w:color="auto" w:fill="FFFFFF"/>
+        <w:spacing w:before="150" w:beforeAutospacing="0" w:after="0" w:afterAutospacing="0"/>
+        <w:rPr>
+          <w:rFonts w:ascii="Arial" w:hAnsi="Arial" w:cs="Arial"/>
+          <w:color w:val="000000" w:themeColor="text1"/>
+          <w:sz w:val="28"/>
+          <w:szCs w:val="28"/>
+        </w:rPr>
+      </w:pPr>
+      <w:r>
+        <w:rPr>
+          <w:rFonts w:ascii="Arial" w:hAnsi="Arial" w:cs="Arial"/>
+          <w:color w:val="000000" w:themeColor="text1"/>
+          <w:sz w:val="28"/>
+          <w:szCs w:val="28"/>
+        </w:rPr>
+        <w:t>L</w:t>
+      </w:r>
+      <w:r>
+        <w:rPr>
+          <w:rFonts w:ascii="Arial" w:hAnsi="Arial" w:cs="Arial"/>
+          <w:color w:val="000000" w:themeColor="text1"/>
+          <w:sz w:val="28"/>
+          <w:szCs w:val="28"/>
+        </w:rPr>
+        <w:t>evel fail</w:t>
+      </w:r>
+      <w:r>
+        <w:rPr>
+          <w:rFonts w:ascii="Arial" w:hAnsi="Arial" w:cs="Arial"/>
+          <w:color w:val="000000" w:themeColor="text1"/>
+          <w:sz w:val="28"/>
+          <w:szCs w:val="28"/>
+        </w:rPr>
+        <w:t>:</w:t>
+      </w:r>
+    </w:p>
+    <w:p>
+      <w:pPr>
+        <w:pStyle w:val="NormalWeb"/>
+        <w:shd w:val="clear" w:color="auto" w:fill="FFFFFF"/>
+        <w:spacing w:before="150" w:beforeAutospacing="0" w:after="0" w:afterAutospacing="0"/>
+        <w:rPr>
+          <w:rFonts w:ascii="Arial" w:hAnsi="Arial" w:cs="Arial"/>
+          <w:color w:val="000000" w:themeColor="text1"/>
+          <w:sz w:val="28"/>
+          <w:szCs w:val="28"/>
+        </w:rPr>
+      </w:pPr>
+      <w:hyperlink r:id="rId10" w:history="1">
+        <w:r>
+          <w:rPr>
+            <w:rStyle w:val="Hyperlink"/>
+            <w:rFonts w:ascii="Arial" w:hAnsi="Arial" w:cs="Arial"/>
+            <w:sz w:val="28"/>
+            <w:szCs w:val="28"/>
+          </w:rPr>
+          <w:t>https://freesound.org/people/davidbain/sounds/135831/</w:t>
+        </w:r>
+      </w:hyperlink>
+    </w:p>
+    <w:p>
+      <w:pPr>
+        <w:pStyle w:val="NormalWeb"/>
+        <w:shd w:val="clear" w:color="auto" w:fill="FFFFFF"/>
+        <w:spacing w:before="150" w:beforeAutospacing="0" w:after="0" w:afterAutospacing="0"/>
+        <w:rPr>
+          <w:rFonts w:ascii="Arial" w:hAnsi="Arial" w:cs="Arial"/>
+          <w:color w:val="000000" w:themeColor="text1"/>
+          <w:sz w:val="28"/>
+          <w:szCs w:val="28"/>
+        </w:rPr>
+      </w:pPr>
+      <w:hyperlink r:id="rId11" w:history="1">
+        <w:r>
+          <w:rPr>
+            <w:rStyle w:val="Hyperlink"/>
+            <w:rFonts w:ascii="Arial" w:hAnsi="Arial" w:cs="Arial"/>
+            <w:sz w:val="28"/>
+            <w:szCs w:val="28"/>
+          </w:rPr>
+          <w:t>https://freesound.org/people/themusicalnomad/sounds/253886/</w:t>
+        </w:r>
+      </w:hyperlink>
+    </w:p>
+    <w:p>
+      <w:pPr>
+        <w:pStyle w:val="NormalWeb"/>
+        <w:shd w:val="clear" w:color="auto" w:fill="FFFFFF"/>
+        <w:spacing w:before="150" w:beforeAutospacing="0" w:after="0" w:afterAutospacing="0"/>
+        <w:rPr>
+          <w:rFonts w:ascii="Arial" w:hAnsi="Arial" w:cs="Arial"/>
+          <w:color w:val="000000" w:themeColor="text1"/>
+          <w:sz w:val="28"/>
+          <w:szCs w:val="28"/>
+        </w:rPr>
+      </w:pPr>
+      <w:hyperlink r:id="rId12" w:history="1">
+        <w:r>
+          <w:rPr>
+            <w:rStyle w:val="Hyperlink"/>
+            <w:rFonts w:ascii="Arial" w:hAnsi="Arial" w:cs="Arial"/>
+            <w:sz w:val="28"/>
+            <w:szCs w:val="28"/>
+          </w:rPr>
+          <w:t>https://freesound.org/people/cabled_mess/sounds/371451/</w:t>
+        </w:r>
+      </w:hyperlink>
+    </w:p>
+    <w:p>
+      <w:pPr>
+        <w:pStyle w:val="NormalWeb"/>
+        <w:shd w:val="clear" w:color="auto" w:fill="FFFFFF"/>
+        <w:spacing w:before="150" w:beforeAutospacing="0" w:after="0" w:afterAutospacing="0"/>
+        <w:rPr>
+          <w:rFonts w:ascii="Arial" w:hAnsi="Arial" w:cs="Arial"/>
+          <w:color w:val="000000" w:themeColor="text1"/>
+          <w:sz w:val="28"/>
+          <w:szCs w:val="28"/>
+        </w:rPr>
+      </w:pPr>
+      <w:hyperlink r:id="rId13" w:history="1">
+        <w:r>
+          <w:rPr>
+            <w:rStyle w:val="Hyperlink"/>
+            <w:rFonts w:ascii="Arial" w:hAnsi="Arial" w:cs="Arial"/>
+            <w:sz w:val="28"/>
+            <w:szCs w:val="28"/>
+          </w:rPr>
+          <w:t>https://freesound.org/people/mouse85224/sounds/371205/</w:t>
+        </w:r>
+      </w:hyperlink>
+    </w:p>
+    <w:p>
+      <w:pPr>
+        <w:pStyle w:val="NormalWeb"/>
+        <w:shd w:val="clear" w:color="auto" w:fill="FFFFFF"/>
+        <w:spacing w:before="150" w:beforeAutospacing="0" w:after="0" w:afterAutospacing="0"/>
+        <w:rPr>
+          <w:rFonts w:ascii="Arial" w:hAnsi="Arial" w:cs="Arial"/>
+          <w:color w:val="000000" w:themeColor="text1"/>
+          <w:sz w:val="28"/>
+          <w:szCs w:val="28"/>
+        </w:rPr>
+      </w:pPr>
+    </w:p>
+    <w:p>
+      <w:pPr>
+        <w:pStyle w:val="NormalWeb"/>
+        <w:shd w:val="clear" w:color="auto" w:fill="FFFFFF"/>
+        <w:spacing w:before="150" w:beforeAutospacing="0" w:after="0" w:afterAutospacing="0"/>
+        <w:rPr>
+          <w:rFonts w:ascii="Arial" w:hAnsi="Arial" w:cs="Arial"/>
+          <w:color w:val="000000" w:themeColor="text1"/>
+          <w:sz w:val="28"/>
+          <w:szCs w:val="28"/>
+        </w:rPr>
+      </w:pPr>
+    </w:p>
+    <w:p>
+      <w:pPr>
+        <w:pStyle w:val="NormalWeb"/>
+        <w:shd w:val="clear" w:color="auto" w:fill="FFFFFF"/>
+        <w:spacing w:before="150" w:beforeAutospacing="0" w:after="0" w:afterAutospacing="0"/>
+        <w:rPr>
+          <w:rFonts w:ascii="Arial" w:hAnsi="Arial" w:cs="Arial"/>
+          <w:color w:val="000000" w:themeColor="text1"/>
+          <w:sz w:val="28"/>
+          <w:szCs w:val="28"/>
+        </w:rPr>
+      </w:pPr>
+    </w:p>
+    <w:p>
+      <w:pPr>
+        <w:pStyle w:val="NormalWeb"/>
+        <w:shd w:val="clear" w:color="auto" w:fill="FFFFFF"/>
+        <w:spacing w:before="150" w:beforeAutospacing="0" w:after="0" w:afterAutospacing="0"/>
+        <w:rPr>
+          <w:rFonts w:ascii="Arial" w:hAnsi="Arial" w:cs="Arial"/>
+          <w:color w:val="000000" w:themeColor="text1"/>
+          <w:sz w:val="28"/>
+          <w:szCs w:val="28"/>
+        </w:rPr>
+      </w:pPr>
+    </w:p>
+    <w:p>
+      <w:pPr>
+        <w:pStyle w:val="NormalWeb"/>
+        <w:shd w:val="clear" w:color="auto" w:fill="FFFFFF"/>
+        <w:spacing w:before="150" w:beforeAutospacing="0" w:after="0" w:afterAutospacing="0"/>
+        <w:rPr>
+          <w:rFonts w:ascii="Arial" w:hAnsi="Arial" w:cs="Arial"/>
+          <w:color w:val="000000" w:themeColor="text1"/>
+          <w:sz w:val="28"/>
+          <w:szCs w:val="28"/>
+        </w:rPr>
+      </w:pPr>
+      <w:r>
+        <w:rPr>
+          <w:rFonts w:ascii="Arial" w:hAnsi="Arial" w:cs="Arial"/>
+          <w:color w:val="000000" w:themeColor="text1"/>
+          <w:sz w:val="28"/>
+          <w:szCs w:val="28"/>
+        </w:rPr>
+        <w:t>E</w:t>
+      </w:r>
+      <w:r>
+        <w:rPr>
+          <w:rFonts w:ascii="Arial" w:hAnsi="Arial" w:cs="Arial"/>
+          <w:color w:val="000000" w:themeColor="text1"/>
+          <w:sz w:val="28"/>
+          <w:szCs w:val="28"/>
+        </w:rPr>
+        <w:t>nd game</w:t>
+      </w:r>
+      <w:r>
+        <w:rPr>
+          <w:rFonts w:ascii="Arial" w:hAnsi="Arial" w:cs="Arial"/>
+          <w:color w:val="000000" w:themeColor="text1"/>
+          <w:sz w:val="28"/>
+          <w:szCs w:val="28"/>
+        </w:rPr>
+        <w:t>:</w:t>
+      </w:r>
+    </w:p>
+    <w:p>
+      <w:pPr>
+        <w:pStyle w:val="NormalWeb"/>
+        <w:shd w:val="clear" w:color="auto" w:fill="FFFFFF"/>
+        <w:spacing w:before="150" w:beforeAutospacing="0" w:after="0" w:afterAutospacing="0"/>
+        <w:rPr>
+          <w:rFonts w:ascii="Arial" w:hAnsi="Arial" w:cs="Arial"/>
+          <w:color w:val="000000" w:themeColor="text1"/>
+          <w:sz w:val="28"/>
+          <w:szCs w:val="28"/>
+        </w:rPr>
+      </w:pPr>
+      <w:hyperlink r:id="rId14" w:history="1">
         <w:r>
           <w:rPr>
             <w:rStyle w:val="Hyperlink"/>
@@ -122,392 +416,6 @@
             <w:sz w:val="28"/>
             <w:szCs w:val="28"/>
           </w:rPr>
-          <w:t>l</w:t>
-        </w:r>
-        <w:r>
-          <w:rPr>
-            <w:rStyle w:val="Hyperlink"/>
-            <w:rFonts w:ascii="Arial" w:hAnsi="Arial" w:cs="Arial"/>
-            <w:b/>
-            <w:sz w:val="28"/>
-            <w:szCs w:val="28"/>
-          </w:rPr>
-          <w:t>e/kimp10/sounds/341578/</w:t>
-        </w:r>
-      </w:hyperlink>
-    </w:p>
-    <w:p>
-      <w:pPr>
-        <w:pStyle w:val="NormalWeb"/>
-        <w:shd w:val="clear" w:color="auto" w:fill="FFFFFF"/>
-        <w:spacing w:before="150" w:beforeAutospacing="0" w:after="0" w:afterAutospacing="0"/>
-        <w:rPr>
-          <w:rFonts w:ascii="Arial" w:hAnsi="Arial" w:cs="Arial"/>
-          <w:color w:val="000000" w:themeColor="text1"/>
-          <w:sz w:val="28"/>
-          <w:szCs w:val="28"/>
-        </w:rPr>
-      </w:pPr>
-      <w:hyperlink r:id="rId9" w:history="1">
-        <w:r>
-          <w:rPr>
-            <w:rStyle w:val="Hyperlink"/>
-            <w:rFonts w:ascii="Arial" w:hAnsi="Arial" w:cs="Arial"/>
-            <w:sz w:val="28"/>
-            <w:szCs w:val="28"/>
-          </w:rPr>
-          <w:t>https://freesound.org/people/unadamlar/sounds/341985/</w:t>
-        </w:r>
-      </w:hyperlink>
-    </w:p>
-    <w:p>
-      <w:pPr>
-        <w:pStyle w:val="NormalWeb"/>
-        <w:shd w:val="clear" w:color="auto" w:fill="FFFFFF"/>
-        <w:spacing w:before="150" w:beforeAutospacing="0" w:after="0" w:afterAutospacing="0"/>
-        <w:rPr>
-          <w:rFonts w:ascii="Arial" w:hAnsi="Arial" w:cs="Arial"/>
-          <w:b/>
-          <w:color w:val="000000" w:themeColor="text1"/>
-          <w:sz w:val="28"/>
-          <w:szCs w:val="28"/>
-        </w:rPr>
-      </w:pPr>
-    </w:p>
-    <w:p>
-      <w:pPr>
-        <w:pStyle w:val="NormalWeb"/>
-        <w:shd w:val="clear" w:color="auto" w:fill="FFFFFF"/>
-        <w:spacing w:before="150" w:beforeAutospacing="0" w:after="0" w:afterAutospacing="0"/>
-        <w:rPr>
-          <w:rFonts w:ascii="Arial" w:hAnsi="Arial" w:cs="Arial"/>
-          <w:color w:val="000000" w:themeColor="text1"/>
-          <w:sz w:val="28"/>
-          <w:szCs w:val="28"/>
-        </w:rPr>
-      </w:pPr>
-    </w:p>
-    <w:p>
-      <w:pPr>
-        <w:pStyle w:val="NormalWeb"/>
-        <w:shd w:val="clear" w:color="auto" w:fill="FFFFFF"/>
-        <w:spacing w:before="150" w:beforeAutospacing="0" w:after="0" w:afterAutospacing="0"/>
-        <w:rPr>
-          <w:rFonts w:ascii="Arial" w:hAnsi="Arial" w:cs="Arial"/>
-          <w:color w:val="000000" w:themeColor="text1"/>
-          <w:sz w:val="28"/>
-          <w:szCs w:val="28"/>
-        </w:rPr>
-      </w:pPr>
-      <w:r>
-        <w:rPr>
-          <w:rFonts w:ascii="Arial" w:hAnsi="Arial" w:cs="Arial"/>
-          <w:color w:val="000000" w:themeColor="text1"/>
-          <w:sz w:val="28"/>
-          <w:szCs w:val="28"/>
-        </w:rPr>
-        <w:t>L</w:t>
-      </w:r>
-      <w:r>
-        <w:rPr>
-          <w:rFonts w:ascii="Arial" w:hAnsi="Arial" w:cs="Arial"/>
-          <w:color w:val="000000" w:themeColor="text1"/>
-          <w:sz w:val="28"/>
-          <w:szCs w:val="28"/>
-        </w:rPr>
-        <w:t>evel fail</w:t>
-      </w:r>
-      <w:r>
-        <w:rPr>
-          <w:rFonts w:ascii="Arial" w:hAnsi="Arial" w:cs="Arial"/>
-          <w:color w:val="000000" w:themeColor="text1"/>
-          <w:sz w:val="28"/>
-          <w:szCs w:val="28"/>
-        </w:rPr>
-        <w:t>:</w:t>
-      </w:r>
-    </w:p>
-    <w:p>
-      <w:pPr>
-        <w:pStyle w:val="NormalWeb"/>
-        <w:shd w:val="clear" w:color="auto" w:fill="FFFFFF"/>
-        <w:spacing w:before="150" w:beforeAutospacing="0" w:after="0" w:afterAutospacing="0"/>
-        <w:rPr>
-          <w:rFonts w:ascii="Arial" w:hAnsi="Arial" w:cs="Arial"/>
-          <w:color w:val="000000" w:themeColor="text1"/>
-          <w:sz w:val="28"/>
-          <w:szCs w:val="28"/>
-        </w:rPr>
-      </w:pPr>
-      <w:hyperlink r:id="rId10" w:history="1">
-        <w:r>
-          <w:rPr>
-            <w:rStyle w:val="Hyperlink"/>
-            <w:rFonts w:ascii="Arial" w:hAnsi="Arial" w:cs="Arial"/>
-            <w:sz w:val="28"/>
-            <w:szCs w:val="28"/>
-          </w:rPr>
-          <w:t>https://freesound.org/people/davidb</w:t>
-        </w:r>
-        <w:r>
-          <w:rPr>
-            <w:rStyle w:val="Hyperlink"/>
-            <w:rFonts w:ascii="Arial" w:hAnsi="Arial" w:cs="Arial"/>
-            <w:sz w:val="28"/>
-            <w:szCs w:val="28"/>
-          </w:rPr>
-          <w:t>a</w:t>
-        </w:r>
-        <w:r>
-          <w:rPr>
-            <w:rStyle w:val="Hyperlink"/>
-            <w:rFonts w:ascii="Arial" w:hAnsi="Arial" w:cs="Arial"/>
-            <w:sz w:val="28"/>
-            <w:szCs w:val="28"/>
-          </w:rPr>
-          <w:t>in/sounds/135831/</w:t>
-        </w:r>
-      </w:hyperlink>
-    </w:p>
-    <w:p>
-      <w:pPr>
-        <w:pStyle w:val="NormalWeb"/>
-        <w:shd w:val="clear" w:color="auto" w:fill="FFFFFF"/>
-        <w:spacing w:before="150" w:beforeAutospacing="0" w:after="0" w:afterAutospacing="0"/>
-        <w:rPr>
-          <w:rFonts w:ascii="Arial" w:hAnsi="Arial" w:cs="Arial"/>
-          <w:color w:val="000000" w:themeColor="text1"/>
-          <w:sz w:val="28"/>
-          <w:szCs w:val="28"/>
-        </w:rPr>
-      </w:pPr>
-      <w:hyperlink r:id="rId11" w:history="1">
-        <w:r>
-          <w:rPr>
-            <w:rStyle w:val="Hyperlink"/>
-            <w:rFonts w:ascii="Arial" w:hAnsi="Arial" w:cs="Arial"/>
-            <w:sz w:val="28"/>
-            <w:szCs w:val="28"/>
-          </w:rPr>
-          <w:t>https://freesound.org/people/themusicalnom</w:t>
-        </w:r>
-        <w:r>
-          <w:rPr>
-            <w:rStyle w:val="Hyperlink"/>
-            <w:rFonts w:ascii="Arial" w:hAnsi="Arial" w:cs="Arial"/>
-            <w:sz w:val="28"/>
-            <w:szCs w:val="28"/>
-          </w:rPr>
-          <w:t>a</w:t>
-        </w:r>
-        <w:r>
-          <w:rPr>
-            <w:rStyle w:val="Hyperlink"/>
-            <w:rFonts w:ascii="Arial" w:hAnsi="Arial" w:cs="Arial"/>
-            <w:sz w:val="28"/>
-            <w:szCs w:val="28"/>
-          </w:rPr>
-          <w:t>d/sounds/253886/</w:t>
-        </w:r>
-      </w:hyperlink>
-    </w:p>
-    <w:p>
-      <w:pPr>
-        <w:pStyle w:val="NormalWeb"/>
-        <w:shd w:val="clear" w:color="auto" w:fill="FFFFFF"/>
-        <w:spacing w:before="150" w:beforeAutospacing="0" w:after="0" w:afterAutospacing="0"/>
-        <w:rPr>
-          <w:rFonts w:ascii="Arial" w:hAnsi="Arial" w:cs="Arial"/>
-          <w:color w:val="000000" w:themeColor="text1"/>
-          <w:sz w:val="28"/>
-          <w:szCs w:val="28"/>
-        </w:rPr>
-      </w:pPr>
-      <w:hyperlink r:id="rId12" w:history="1">
-        <w:r>
-          <w:rPr>
-            <w:rStyle w:val="Hyperlink"/>
-            <w:rFonts w:ascii="Arial" w:hAnsi="Arial" w:cs="Arial"/>
-            <w:sz w:val="28"/>
-            <w:szCs w:val="28"/>
-          </w:rPr>
-          <w:t>https://freesound.org/people/cabled_me</w:t>
-        </w:r>
-        <w:r>
-          <w:rPr>
-            <w:rStyle w:val="Hyperlink"/>
-            <w:rFonts w:ascii="Arial" w:hAnsi="Arial" w:cs="Arial"/>
-            <w:sz w:val="28"/>
-            <w:szCs w:val="28"/>
-          </w:rPr>
-          <w:t>s</w:t>
-        </w:r>
-        <w:r>
-          <w:rPr>
-            <w:rStyle w:val="Hyperlink"/>
-            <w:rFonts w:ascii="Arial" w:hAnsi="Arial" w:cs="Arial"/>
-            <w:sz w:val="28"/>
-            <w:szCs w:val="28"/>
-          </w:rPr>
-          <w:t>s/sounds/371451/</w:t>
-        </w:r>
-      </w:hyperlink>
-    </w:p>
-    <w:p>
-      <w:pPr>
-        <w:pStyle w:val="NormalWeb"/>
-        <w:shd w:val="clear" w:color="auto" w:fill="FFFFFF"/>
-        <w:spacing w:before="150" w:beforeAutospacing="0" w:after="0" w:afterAutospacing="0"/>
-        <w:rPr>
-          <w:rFonts w:ascii="Arial" w:hAnsi="Arial" w:cs="Arial"/>
-          <w:color w:val="000000" w:themeColor="text1"/>
-          <w:sz w:val="28"/>
-          <w:szCs w:val="28"/>
-        </w:rPr>
-      </w:pPr>
-      <w:hyperlink r:id="rId13" w:history="1">
-        <w:r>
-          <w:rPr>
-            <w:rStyle w:val="Hyperlink"/>
-            <w:rFonts w:ascii="Arial" w:hAnsi="Arial" w:cs="Arial"/>
-            <w:sz w:val="28"/>
-            <w:szCs w:val="28"/>
-          </w:rPr>
-          <w:t>https://freesound.org/people/mous</w:t>
-        </w:r>
-        <w:r>
-          <w:rPr>
-            <w:rStyle w:val="Hyperlink"/>
-            <w:rFonts w:ascii="Arial" w:hAnsi="Arial" w:cs="Arial"/>
-            <w:sz w:val="28"/>
-            <w:szCs w:val="28"/>
-          </w:rPr>
-          <w:t>e</w:t>
-        </w:r>
-        <w:r>
-          <w:rPr>
-            <w:rStyle w:val="Hyperlink"/>
-            <w:rFonts w:ascii="Arial" w:hAnsi="Arial" w:cs="Arial"/>
-            <w:sz w:val="28"/>
-            <w:szCs w:val="28"/>
-          </w:rPr>
-          <w:t>85224/sounds/371205/</w:t>
-        </w:r>
-      </w:hyperlink>
-    </w:p>
-    <w:p>
-      <w:pPr>
-        <w:pStyle w:val="NormalWeb"/>
-        <w:shd w:val="clear" w:color="auto" w:fill="FFFFFF"/>
-        <w:spacing w:before="150" w:beforeAutospacing="0" w:after="0" w:afterAutospacing="0"/>
-        <w:rPr>
-          <w:rFonts w:ascii="Arial" w:hAnsi="Arial" w:cs="Arial"/>
-          <w:color w:val="000000" w:themeColor="text1"/>
-          <w:sz w:val="28"/>
-          <w:szCs w:val="28"/>
-        </w:rPr>
-      </w:pPr>
-    </w:p>
-    <w:p>
-      <w:pPr>
-        <w:pStyle w:val="NormalWeb"/>
-        <w:shd w:val="clear" w:color="auto" w:fill="FFFFFF"/>
-        <w:spacing w:before="150" w:beforeAutospacing="0" w:after="0" w:afterAutospacing="0"/>
-        <w:rPr>
-          <w:rFonts w:ascii="Arial" w:hAnsi="Arial" w:cs="Arial"/>
-          <w:color w:val="000000" w:themeColor="text1"/>
-          <w:sz w:val="28"/>
-          <w:szCs w:val="28"/>
-        </w:rPr>
-      </w:pPr>
-    </w:p>
-    <w:p>
-      <w:pPr>
-        <w:pStyle w:val="NormalWeb"/>
-        <w:shd w:val="clear" w:color="auto" w:fill="FFFFFF"/>
-        <w:spacing w:before="150" w:beforeAutospacing="0" w:after="0" w:afterAutospacing="0"/>
-        <w:rPr>
-          <w:rFonts w:ascii="Arial" w:hAnsi="Arial" w:cs="Arial"/>
-          <w:color w:val="000000" w:themeColor="text1"/>
-          <w:sz w:val="28"/>
-          <w:szCs w:val="28"/>
-        </w:rPr>
-      </w:pPr>
-    </w:p>
-    <w:p>
-      <w:pPr>
-        <w:pStyle w:val="NormalWeb"/>
-        <w:shd w:val="clear" w:color="auto" w:fill="FFFFFF"/>
-        <w:spacing w:before="150" w:beforeAutospacing="0" w:after="0" w:afterAutospacing="0"/>
-        <w:rPr>
-          <w:rFonts w:ascii="Arial" w:hAnsi="Arial" w:cs="Arial"/>
-          <w:color w:val="000000" w:themeColor="text1"/>
-          <w:sz w:val="28"/>
-          <w:szCs w:val="28"/>
-        </w:rPr>
-      </w:pPr>
-    </w:p>
-    <w:p>
-      <w:pPr>
-        <w:pStyle w:val="NormalWeb"/>
-        <w:shd w:val="clear" w:color="auto" w:fill="FFFFFF"/>
-        <w:spacing w:before="150" w:beforeAutospacing="0" w:after="0" w:afterAutospacing="0"/>
-        <w:rPr>
-          <w:rFonts w:ascii="Arial" w:hAnsi="Arial" w:cs="Arial"/>
-          <w:color w:val="000000" w:themeColor="text1"/>
-          <w:sz w:val="28"/>
-          <w:szCs w:val="28"/>
-        </w:rPr>
-      </w:pPr>
-      <w:r>
-        <w:rPr>
-          <w:rFonts w:ascii="Arial" w:hAnsi="Arial" w:cs="Arial"/>
-          <w:color w:val="000000" w:themeColor="text1"/>
-          <w:sz w:val="28"/>
-          <w:szCs w:val="28"/>
-        </w:rPr>
-        <w:t>E</w:t>
-      </w:r>
-      <w:r>
-        <w:rPr>
-          <w:rFonts w:ascii="Arial" w:hAnsi="Arial" w:cs="Arial"/>
-          <w:color w:val="000000" w:themeColor="text1"/>
-          <w:sz w:val="28"/>
-          <w:szCs w:val="28"/>
-        </w:rPr>
-        <w:t>nd game</w:t>
-      </w:r>
-      <w:r>
-        <w:rPr>
-          <w:rFonts w:ascii="Arial" w:hAnsi="Arial" w:cs="Arial"/>
-          <w:color w:val="000000" w:themeColor="text1"/>
-          <w:sz w:val="28"/>
-          <w:szCs w:val="28"/>
-        </w:rPr>
-        <w:t>:</w:t>
-      </w:r>
-    </w:p>
-    <w:p>
-      <w:pPr>
-        <w:pStyle w:val="NormalWeb"/>
-        <w:shd w:val="clear" w:color="auto" w:fill="FFFFFF"/>
-        <w:spacing w:before="150" w:beforeAutospacing="0" w:after="0" w:afterAutospacing="0"/>
-        <w:rPr>
-          <w:rFonts w:ascii="Arial" w:hAnsi="Arial" w:cs="Arial"/>
-          <w:color w:val="000000" w:themeColor="text1"/>
-          <w:sz w:val="28"/>
-          <w:szCs w:val="28"/>
-        </w:rPr>
-      </w:pPr>
-      <w:hyperlink r:id="rId14" w:history="1">
-        <w:r>
-          <w:rPr>
-            <w:rStyle w:val="Hyperlink"/>
-            <w:rFonts w:ascii="Arial" w:hAnsi="Arial" w:cs="Arial"/>
-            <w:b/>
-            <w:sz w:val="28"/>
-            <w:szCs w:val="28"/>
-          </w:rPr>
           <w:t>https://freesound.org/people/mouse85224/sounds/371205/</w:t>
         </w:r>
       </w:hyperlink>
@@ -532,25 +440,7 @@
             <w:sz w:val="28"/>
             <w:szCs w:val="28"/>
           </w:rPr>
-          <w:t>https://freesound.org/people/Cunningar</w:t>
-        </w:r>
-        <w:r>
-          <w:rPr>
-            <w:rStyle w:val="Hyperlink"/>
-            <w:rFonts w:ascii="Arial" w:hAnsi="Arial" w:cs="Arial"/>
-            <w:sz w:val="28"/>
-            <w:szCs w:val="28"/>
-          </w:rPr>
-          <w:t>0</w:t>
-        </w:r>
-        <w:r>
-          <w:rPr>
-            <w:rStyle w:val="Hyperlink"/>
-            <w:rFonts w:ascii="Arial" w:hAnsi="Arial" w:cs="Arial"/>
-            <w:sz w:val="28"/>
-            <w:szCs w:val="28"/>
-          </w:rPr>
-          <w:t>807/sounds/436129/</w:t>
+          <w:t>https://freesound.org/people/Cunningar0807/sounds/436129/</w:t>
         </w:r>
       </w:hyperlink>
     </w:p>
@@ -574,25 +464,7 @@
             <w:sz w:val="28"/>
             <w:szCs w:val="28"/>
           </w:rPr>
-          <w:t>https://freesound.org/peop</w:t>
-        </w:r>
-        <w:r>
-          <w:rPr>
-            <w:rStyle w:val="Hyperlink"/>
-            <w:rFonts w:ascii="Arial" w:hAnsi="Arial" w:cs="Arial"/>
-            <w:sz w:val="28"/>
-            <w:szCs w:val="28"/>
-          </w:rPr>
-          <w:t>l</w:t>
-        </w:r>
-        <w:r>
-          <w:rPr>
-            <w:rStyle w:val="Hyperlink"/>
-            <w:rFonts w:ascii="Arial" w:hAnsi="Arial" w:cs="Arial"/>
-            <w:sz w:val="28"/>
-            <w:szCs w:val="28"/>
-          </w:rPr>
-          <w:t>e/OtisJames/sounds/215773/</w:t>
+          <w:t>https://freesound.org/people/OtisJames/sounds/215773/</w:t>
         </w:r>
       </w:hyperlink>
     </w:p>
@@ -616,25 +488,7 @@
             <w:sz w:val="28"/>
             <w:szCs w:val="28"/>
           </w:rPr>
-          <w:t>https://freesound.org/people/Lesze</w:t>
-        </w:r>
-        <w:r>
-          <w:rPr>
-            <w:rStyle w:val="Hyperlink"/>
-            <w:rFonts w:ascii="Arial" w:hAnsi="Arial" w:cs="Arial"/>
-            <w:sz w:val="28"/>
-            <w:szCs w:val="28"/>
-          </w:rPr>
-          <w:t>k</w:t>
-        </w:r>
-        <w:r>
-          <w:rPr>
-            <w:rStyle w:val="Hyperlink"/>
-            <w:rFonts w:ascii="Arial" w:hAnsi="Arial" w:cs="Arial"/>
-            <w:sz w:val="28"/>
-            <w:szCs w:val="28"/>
-          </w:rPr>
-          <w:t>_Szary/sounds/171670/</w:t>
+          <w:t>https://freesound.org/people/Leszek_Szary/sounds/171670/</w:t>
         </w:r>
       </w:hyperlink>
     </w:p>
@@ -658,25 +512,7 @@
             <w:sz w:val="28"/>
             <w:szCs w:val="28"/>
           </w:rPr>
-          <w:t>https://freesound.org/people/Kastenfro</w:t>
-        </w:r>
-        <w:r>
-          <w:rPr>
-            <w:rStyle w:val="Hyperlink"/>
-            <w:rFonts w:ascii="Arial" w:hAnsi="Arial" w:cs="Arial"/>
-            <w:sz w:val="28"/>
-            <w:szCs w:val="28"/>
-          </w:rPr>
-          <w:t>s</w:t>
-        </w:r>
-        <w:r>
-          <w:rPr>
-            <w:rStyle w:val="Hyperlink"/>
-            <w:rFonts w:ascii="Arial" w:hAnsi="Arial" w:cs="Arial"/>
-            <w:sz w:val="28"/>
-            <w:szCs w:val="28"/>
-          </w:rPr>
-          <w:t>ch/sounds/162458/</w:t>
+          <w:t>https://freesound.org/people/Kastenfrosch/sounds/162458/</w:t>
         </w:r>
       </w:hyperlink>
     </w:p>
@@ -700,27 +536,7 @@
             <w:sz w:val="28"/>
             <w:szCs w:val="28"/>
           </w:rPr>
-          <w:t>https://freesound.org/people/FunWi</w:t>
-        </w:r>
-        <w:bookmarkStart w:id="0" w:name="_GoBack"/>
-        <w:bookmarkEnd w:id="0"/>
-        <w:r>
-          <w:rPr>
-            <w:rStyle w:val="Hyperlink"/>
-            <w:rFonts w:ascii="Arial" w:hAnsi="Arial" w:cs="Arial"/>
-            <w:sz w:val="28"/>
-            <w:szCs w:val="28"/>
-          </w:rPr>
-          <w:t>t</w:t>
-        </w:r>
-        <w:r>
-          <w:rPr>
-            <w:rStyle w:val="Hyperlink"/>
-            <w:rFonts w:ascii="Arial" w:hAnsi="Arial" w:cs="Arial"/>
-            <w:sz w:val="28"/>
-            <w:szCs w:val="28"/>
-          </w:rPr>
-          <w:t>hSound/sounds/412066/</w:t>
+          <w:t>https://freesound.org/people/FunWithSound/sounds/412066/</w:t>
         </w:r>
       </w:hyperlink>
     </w:p>
@@ -1373,6 +1189,145 @@
           <w:szCs w:val="28"/>
         </w:rPr>
       </w:pPr>
+      <w:hyperlink r:id="rId31" w:history="1">
+        <w:r>
+          <w:rPr>
+            <w:rStyle w:val="Hyperlink"/>
+            <w:rFonts w:ascii="Arial" w:hAnsi="Arial" w:cs="Arial"/>
+            <w:sz w:val="28"/>
+            <w:szCs w:val="28"/>
+          </w:rPr>
+          <w:t>https://freesound.org/people/Breviceps/sounds/450612/</w:t>
+        </w:r>
+      </w:hyperlink>
+    </w:p>
+    <w:p>
+      <w:pPr>
+        <w:pStyle w:val="NormalWeb"/>
+        <w:shd w:val="clear" w:color="auto" w:fill="FFFFFF"/>
+        <w:spacing w:before="150" w:beforeAutospacing="0" w:after="0" w:afterAutospacing="0"/>
+        <w:rPr>
+          <w:rFonts w:ascii="Arial" w:hAnsi="Arial" w:cs="Arial"/>
+          <w:color w:val="000000" w:themeColor="text1"/>
+          <w:sz w:val="28"/>
+          <w:szCs w:val="28"/>
+        </w:rPr>
+      </w:pPr>
+      <w:hyperlink r:id="rId32" w:history="1">
+        <w:r>
+          <w:rPr>
+            <w:rStyle w:val="Hyperlink"/>
+            <w:rFonts w:ascii="Arial" w:hAnsi="Arial" w:cs="Arial"/>
+            <w:sz w:val="28"/>
+            <w:szCs w:val="28"/>
+          </w:rPr>
+          <w:t>https://freesound.org/people/iut_Paris8/sounds/88248/</w:t>
+        </w:r>
+      </w:hyperlink>
+    </w:p>
+    <w:p>
+      <w:pPr>
+        <w:pStyle w:val="NormalWeb"/>
+        <w:shd w:val="clear" w:color="auto" w:fill="FFFFFF"/>
+        <w:spacing w:before="150" w:beforeAutospacing="0" w:after="0" w:afterAutospacing="0"/>
+        <w:rPr>
+          <w:rFonts w:ascii="Arial" w:hAnsi="Arial" w:cs="Arial"/>
+          <w:color w:val="000000" w:themeColor="text1"/>
+          <w:sz w:val="28"/>
+          <w:szCs w:val="28"/>
+        </w:rPr>
+      </w:pPr>
+      <w:hyperlink r:id="rId33" w:history="1">
+        <w:r>
+          <w:rPr>
+            <w:rStyle w:val="Hyperlink"/>
+            <w:rFonts w:ascii="Arial" w:hAnsi="Arial" w:cs="Arial"/>
+            <w:sz w:val="28"/>
+            <w:szCs w:val="28"/>
+          </w:rPr>
+          <w:t>https://freesound.org/people/iut_Paris8/sounds/390150/</w:t>
+        </w:r>
+      </w:hyperlink>
+    </w:p>
+    <w:p>
+      <w:pPr>
+        <w:pStyle w:val="NormalWeb"/>
+        <w:shd w:val="clear" w:color="auto" w:fill="FFFFFF"/>
+        <w:spacing w:before="150" w:beforeAutospacing="0" w:after="0" w:afterAutospacing="0"/>
+        <w:rPr>
+          <w:rFonts w:ascii="Arial" w:hAnsi="Arial" w:cs="Arial"/>
+          <w:color w:val="000000" w:themeColor="text1"/>
+          <w:sz w:val="28"/>
+          <w:szCs w:val="28"/>
+        </w:rPr>
+      </w:pPr>
+      <w:hyperlink r:id="rId34" w:history="1">
+        <w:r>
+          <w:rPr>
+            <w:rStyle w:val="Hyperlink"/>
+            <w:rFonts w:ascii="Arial" w:hAnsi="Arial" w:cs="Arial"/>
+            <w:sz w:val="28"/>
+            <w:szCs w:val="28"/>
+          </w:rPr>
+          <w:t>https://freesound.org/people/SieuAmThanh/sounds/401237/</w:t>
+        </w:r>
+      </w:hyperlink>
+    </w:p>
+    <w:p>
+      <w:pPr>
+        <w:pStyle w:val="NormalWeb"/>
+        <w:shd w:val="clear" w:color="auto" w:fill="FFFFFF"/>
+        <w:spacing w:before="150" w:beforeAutospacing="0" w:after="0" w:afterAutospacing="0"/>
+        <w:rPr>
+          <w:rFonts w:ascii="Arial" w:hAnsi="Arial" w:cs="Arial"/>
+          <w:color w:val="000000" w:themeColor="text1"/>
+          <w:sz w:val="28"/>
+          <w:szCs w:val="28"/>
+        </w:rPr>
+      </w:pPr>
+    </w:p>
+    <w:p>
+      <w:pPr>
+        <w:pStyle w:val="NormalWeb"/>
+        <w:shd w:val="clear" w:color="auto" w:fill="FFFFFF"/>
+        <w:spacing w:before="150" w:beforeAutospacing="0" w:after="0" w:afterAutospacing="0"/>
+        <w:rPr>
+          <w:rFonts w:ascii="Arial" w:hAnsi="Arial" w:cs="Arial"/>
+          <w:color w:val="000000" w:themeColor="text1"/>
+          <w:sz w:val="28"/>
+          <w:szCs w:val="28"/>
+        </w:rPr>
+      </w:pPr>
+    </w:p>
+    <w:p>
+      <w:pPr>
+        <w:pStyle w:val="NormalWeb"/>
+        <w:shd w:val="clear" w:color="auto" w:fill="FFFFFF"/>
+        <w:spacing w:before="150" w:beforeAutospacing="0" w:after="0" w:afterAutospacing="0"/>
+        <w:ind w:left="720"/>
+        <w:rPr>
+          <w:rFonts w:ascii="Arial" w:hAnsi="Arial" w:cs="Arial"/>
+          <w:color w:val="000000" w:themeColor="text1"/>
+          <w:sz w:val="28"/>
+          <w:szCs w:val="28"/>
+        </w:rPr>
+      </w:pPr>
+      <w:bookmarkStart w:id="0" w:name="_GoBack"/>
+      <w:bookmarkEnd w:id="0"/>
+    </w:p>
+    <w:p>
+      <w:pPr>
+        <w:pStyle w:val="NormalWeb"/>
+        <w:shd w:val="clear" w:color="auto" w:fill="FFFFFF"/>
+        <w:spacing w:before="150" w:beforeAutospacing="0" w:after="0" w:afterAutospacing="0"/>
+        <w:ind w:left="360"/>
+        <w:rPr>
+          <w:rFonts w:ascii="Arial" w:hAnsi="Arial" w:cs="Arial"/>
+          <w:color w:val="000000" w:themeColor="text1"/>
+          <w:sz w:val="28"/>
+          <w:szCs w:val="28"/>
+        </w:rPr>
+      </w:pPr>
     </w:p>
     <w:p>
       <w:pPr>
@@ -1397,6 +1352,7 @@
           <w:sz w:val="28"/>
           <w:szCs w:val="28"/>
         </w:rPr>
+        <w:lastRenderedPageBreak/>
         <w:t>Key and door:</w:t>
       </w:r>
       <w:r>
@@ -1462,7 +1418,7 @@
           <w:szCs w:val="28"/>
         </w:rPr>
       </w:pPr>
-      <w:hyperlink r:id="rId31" w:history="1">
+      <w:hyperlink r:id="rId35" w:history="1">
         <w:r>
           <w:rPr>
             <w:rStyle w:val="Hyperlink"/>
@@ -1490,7 +1446,7 @@
           <w:szCs w:val="28"/>
         </w:rPr>
       </w:pPr>
-      <w:hyperlink r:id="rId32" w:history="1">
+      <w:hyperlink r:id="rId36" w:history="1">
         <w:r>
           <w:rPr>
             <w:rStyle w:val="Hyperlink"/>
@@ -1518,7 +1474,7 @@
           <w:szCs w:val="28"/>
         </w:rPr>
       </w:pPr>
-      <w:hyperlink r:id="rId33" w:history="1">
+      <w:hyperlink r:id="rId37" w:history="1">
         <w:r>
           <w:rPr>
             <w:rStyle w:val="Hyperlink"/>
@@ -1567,7 +1523,6 @@
           <w:sz w:val="28"/>
           <w:szCs w:val="28"/>
         </w:rPr>
-        <w:lastRenderedPageBreak/>
         <w:t>Door opened:</w:t>
       </w:r>
     </w:p>
@@ -1587,7 +1542,7 @@
           <w:szCs w:val="28"/>
         </w:rPr>
       </w:pPr>
-      <w:hyperlink r:id="rId34" w:history="1">
+      <w:hyperlink r:id="rId38" w:history="1">
         <w:r>
           <w:rPr>
             <w:rStyle w:val="Hyperlink"/>
@@ -1615,7 +1570,7 @@
           <w:szCs w:val="28"/>
         </w:rPr>
       </w:pPr>
-      <w:hyperlink r:id="rId35" w:history="1">
+      <w:hyperlink r:id="rId39" w:history="1">
         <w:r>
           <w:rPr>
             <w:rStyle w:val="Hyperlink"/>
@@ -1643,7 +1598,7 @@
           <w:szCs w:val="28"/>
         </w:rPr>
       </w:pPr>
-      <w:hyperlink r:id="rId36" w:history="1">
+      <w:hyperlink r:id="rId40" w:history="1">
         <w:r>
           <w:rPr>
             <w:rStyle w:val="Hyperlink"/>
@@ -1671,7 +1626,7 @@
           <w:szCs w:val="28"/>
         </w:rPr>
       </w:pPr>
-      <w:hyperlink r:id="rId37" w:history="1">
+      <w:hyperlink r:id="rId41" w:history="1">
         <w:r>
           <w:rPr>
             <w:rStyle w:val="Hyperlink"/>
@@ -1761,7 +1716,7 @@
           <w:szCs w:val="28"/>
         </w:rPr>
       </w:pPr>
-      <w:hyperlink r:id="rId38" w:history="1">
+      <w:hyperlink r:id="rId42" w:history="1">
         <w:r>
           <w:rPr>
             <w:rStyle w:val="Hyperlink"/>
@@ -1785,7 +1740,7 @@
           <w:szCs w:val="28"/>
         </w:rPr>
       </w:pPr>
-      <w:hyperlink r:id="rId39" w:history="1">
+      <w:hyperlink r:id="rId43" w:history="1">
         <w:r>
           <w:rPr>
             <w:rStyle w:val="Hyperlink"/>
@@ -1861,7 +1816,7 @@
           <w:szCs w:val="28"/>
         </w:rPr>
       </w:pPr>
-      <w:hyperlink r:id="rId40" w:history="1">
+      <w:hyperlink r:id="rId44" w:history="1">
         <w:r>
           <w:rPr>
             <w:rStyle w:val="Hyperlink"/>
@@ -1885,7 +1840,7 @@
           <w:szCs w:val="28"/>
         </w:rPr>
       </w:pPr>
-      <w:hyperlink r:id="rId41" w:history="1">
+      <w:hyperlink r:id="rId45" w:history="1">
         <w:r>
           <w:rPr>
             <w:rStyle w:val="Hyperlink"/>
@@ -1909,7 +1864,7 @@
           <w:szCs w:val="28"/>
         </w:rPr>
       </w:pPr>
-      <w:hyperlink r:id="rId42" w:history="1">
+      <w:hyperlink r:id="rId46" w:history="1">
         <w:r>
           <w:rPr>
             <w:rStyle w:val="Hyperlink"/>
@@ -1933,7 +1888,7 @@
           <w:szCs w:val="28"/>
         </w:rPr>
       </w:pPr>
-      <w:hyperlink r:id="rId43" w:history="1">
+      <w:hyperlink r:id="rId47" w:history="1">
         <w:r>
           <w:rPr>
             <w:rStyle w:val="Hyperlink"/>
@@ -1957,7 +1912,7 @@
           <w:szCs w:val="28"/>
         </w:rPr>
       </w:pPr>
-      <w:hyperlink r:id="rId44" w:history="1">
+      <w:hyperlink r:id="rId48" w:history="1">
         <w:r>
           <w:rPr>
             <w:rStyle w:val="Hyperlink"/>
@@ -2027,6 +1982,7 @@
           <w:sz w:val="28"/>
           <w:szCs w:val="28"/>
         </w:rPr>
+        <w:lastRenderedPageBreak/>
         <w:tab/>
       </w:r>
       <w:r>
@@ -2104,7 +2060,7 @@
           <w:szCs w:val="28"/>
         </w:rPr>
       </w:pPr>
-      <w:hyperlink r:id="rId45" w:history="1">
+      <w:hyperlink r:id="rId49" w:history="1">
         <w:r>
           <w:rPr>
             <w:rStyle w:val="Hyperlink"/>
@@ -2128,7 +2084,7 @@
           <w:szCs w:val="28"/>
         </w:rPr>
       </w:pPr>
-      <w:hyperlink r:id="rId46" w:history="1">
+      <w:hyperlink r:id="rId50" w:history="1">
         <w:r>
           <w:rPr>
             <w:rStyle w:val="Hyperlink"/>
@@ -2152,7 +2108,7 @@
           <w:szCs w:val="28"/>
         </w:rPr>
       </w:pPr>
-      <w:hyperlink r:id="rId47" w:history="1">
+      <w:hyperlink r:id="rId51" w:history="1">
         <w:r>
           <w:rPr>
             <w:rStyle w:val="Hyperlink"/>
@@ -2176,7 +2132,7 @@
           <w:szCs w:val="28"/>
         </w:rPr>
       </w:pPr>
-      <w:hyperlink r:id="rId48" w:history="1">
+      <w:hyperlink r:id="rId52" w:history="1">
         <w:r>
           <w:rPr>
             <w:rStyle w:val="Hyperlink"/>
@@ -2200,7 +2156,7 @@
           <w:szCs w:val="28"/>
         </w:rPr>
       </w:pPr>
-      <w:hyperlink r:id="rId49" w:history="1">
+      <w:hyperlink r:id="rId53" w:history="1">
         <w:r>
           <w:rPr>
             <w:rStyle w:val="Hyperlink"/>
@@ -3368,7 +3324,7 @@
 </file>
 
 <file path=customXml/itemProps1.xml><?xml version="1.0" encoding="utf-8"?>
-<ds:datastoreItem xmlns:ds="http://schemas.openxmlformats.org/officeDocument/2006/customXml" ds:itemID="{40BC4786-CE43-4F2C-BF2D-45E3CBDBF670}">
+<ds:datastoreItem xmlns:ds="http://schemas.openxmlformats.org/officeDocument/2006/customXml" ds:itemID="{4734524F-1F68-4375-828A-73ED8CCEF49B}">
   <ds:schemaRefs>
     <ds:schemaRef ds:uri="http://schemas.openxmlformats.org/officeDocument/2006/bibliography"/>
   </ds:schemaRefs>

</xml_diff>